<commit_message>
Only one more PTC to go!
</commit_message>
<xml_diff>
--- a/BAIST/LEAD3030/Nov 19 PTC.docx
+++ b/BAIST/LEAD3030/Nov 19 PTC.docx
@@ -199,7 +199,14 @@
         <w:t>Why do you think employees exert extra effort for transformational leaders?</w:t>
       </w:r>
     </w:p>
-    <w:p/>
+    <w:p>
+      <w:r>
+        <w:t xml:space="preserve">Transformational leaders inspire their employees to do better by giving their employees purpose. Higher salaries only drives happiness to a certain point. </w:t>
+      </w:r>
+      <w:r>
+        <w:t xml:space="preserve">Accomplishing a task because the boss will get angry otherwise will only push employees to do a good enough job. Accomplishing a task because it has a positive impact on others will make employees want to do the best job they can. </w:t>
+      </w:r>
+    </w:p>
     <w:p>
       <w:pPr>
         <w:pStyle w:val="Heading3"/>
@@ -208,7 +215,11 @@
         <w:t>What is the distinction between transformational behaviour and personal style?</w:t>
       </w:r>
     </w:p>
-    <w:p/>
+    <w:p>
+      <w:r>
+        <w:t xml:space="preserve">Transformational behaviour inspires people to do their best. Personal style is more along the lines of personality and habits. </w:t>
+      </w:r>
+    </w:p>
     <w:p>
       <w:pPr>
         <w:pStyle w:val="Heading3"/>
@@ -218,6 +229,9 @@
       </w:r>
     </w:p>
     <w:p>
+      <w:r>
+        <w:t xml:space="preserve">A skill is something that can be learned without an appreciation for the subject, a skill is something you can memorize. To practice an art you have appreciate it, you can’t just look at a great painting and repeat it. Similarly you can’t just study a transformational leader and repeat what they do. </w:t>
+      </w:r>
       <w:bookmarkStart w:id="0" w:name="_GoBack"/>
       <w:bookmarkEnd w:id="0"/>
     </w:p>

</xml_diff>